<commit_message>
Updated examples and documents
</commit_message>
<xml_diff>
--- a/Plugins/Aspose.Words Vs OpenXML Words/Data/Comments.docx
+++ b/Plugins/Aspose.Words Vs OpenXML Words/Data/Comments.docx
@@ -1,24 +1,130 @@
 
 <file path=word/document.xml><?xml version="1.0" encoding="utf-8"?>
-<w:document xmlns:wpc="http://schemas.microsoft.com/office/word/2010/wordprocessingCanvas" xmlns:cx="http://schemas.microsoft.com/office/drawing/2014/chartex" xmlns:cx1="http://schemas.microsoft.com/office/drawing/2015/9/8/chartex" xmlns:cx2="http://schemas.microsoft.com/office/drawing/2015/10/21/chartex" xmlns:mc="http://schemas.openxmlformats.org/markup-compatibility/2006" xmlns:o="urn:schemas-microsoft-com:office:office" xmlns:r="http://schemas.openxmlformats.org/officeDocument/2006/relationships" xmlns:m="http://schemas.openxmlformats.org/officeDocument/2006/math" xmlns:v="urn:schemas-microsoft-com:vml" xmlns:wp14="http://schemas.microsoft.com/office/word/2010/wordprocessingDrawing" xmlns:wp="http://schemas.openxmlformats.org/drawingml/2006/wordprocessingDrawing" xmlns:w10="urn:schemas-microsoft-com:office:word" xmlns:w="http://schemas.openxmlformats.org/wordprocessingml/2006/main" xmlns:w14="http://schemas.microsoft.com/office/word/2010/wordml" xmlns:w15="http://schemas.microsoft.com/office/word/2012/wordml" xmlns:w16se="http://schemas.microsoft.com/office/word/2015/wordml/symex" xmlns:wpg="http://schemas.microsoft.com/office/word/2010/wordprocessingGroup" xmlns:wpi="http://schemas.microsoft.com/office/word/2010/wordprocessingInk" xmlns:wne="http://schemas.microsoft.com/office/word/2006/wordml" xmlns:wps="http://schemas.microsoft.com/office/word/2010/wordprocessingShape" mc:Ignorable="w14 w15 w16se wp14">
+<w:document xmlns:wpc="http://schemas.microsoft.com/office/word/2010/wordprocessingCanvas" xmlns:cx="http://schemas.microsoft.com/office/drawing/2014/chartex" xmlns:cx1="http://schemas.microsoft.com/office/drawing/2015/9/8/chartex" xmlns:cx2="http://schemas.microsoft.com/office/drawing/2015/10/21/chartex" xmlns:cx3="http://schemas.microsoft.com/office/drawing/2016/5/9/chartex" xmlns:cx4="http://schemas.microsoft.com/office/drawing/2016/5/10/chartex" xmlns:cx5="http://schemas.microsoft.com/office/drawing/2016/5/11/chartex" xmlns:cx6="http://schemas.microsoft.com/office/drawing/2016/5/12/chartex" xmlns:cx7="http://schemas.microsoft.com/office/drawing/2016/5/13/chartex" xmlns:cx8="http://schemas.microsoft.com/office/drawing/2016/5/14/chartex" xmlns:mc="http://schemas.openxmlformats.org/markup-compatibility/2006" xmlns:aink="http://schemas.microsoft.com/office/drawing/2016/ink" xmlns:am3d="http://schemas.microsoft.com/office/drawing/2017/model3d" xmlns:o="urn:schemas-microsoft-com:office:office" xmlns:r="http://schemas.openxmlformats.org/officeDocument/2006/relationships" xmlns:m="http://schemas.openxmlformats.org/officeDocument/2006/math" xmlns:v="urn:schemas-microsoft-com:vml" xmlns:wp14="http://schemas.microsoft.com/office/word/2010/wordprocessingDrawing" xmlns:wp="http://schemas.openxmlformats.org/drawingml/2006/wordprocessingDrawing" xmlns:w10="urn:schemas-microsoft-com:office:word" xmlns:w="http://schemas.openxmlformats.org/wordprocessingml/2006/main" xmlns:w14="http://schemas.microsoft.com/office/word/2010/wordml" xmlns:w15="http://schemas.microsoft.com/office/word/2012/wordml" xmlns:w16cex="http://schemas.microsoft.com/office/word/2018/wordml/cex" xmlns:w16cid="http://schemas.microsoft.com/office/word/2016/wordml/cid" xmlns:w16="http://schemas.microsoft.com/office/word/2018/wordml" xmlns:w16sdtdh="http://schemas.microsoft.com/office/word/2020/wordml/sdtdatahash" xmlns:w16se="http://schemas.microsoft.com/office/word/2015/wordml/symex" xmlns:wpg="http://schemas.microsoft.com/office/word/2010/wordprocessingGroup" xmlns:wpi="http://schemas.microsoft.com/office/word/2010/wordprocessingInk" xmlns:wne="http://schemas.microsoft.com/office/word/2006/wordml" xmlns:wps="http://schemas.microsoft.com/office/word/2010/wordprocessingShape" mc:Ignorable="w14 w15 w16se w16cid w16 w16cex w16sdtdh wp14">
   <w:body>
     <w:p>
-      <w:r>
-        <w:t xml:space="preserve">This is a </w:t>
-      </w:r>
-      <w:r>
-        <w:t>line</w:t>
-      </w:r>
+      <w:pPr>
+        <w:pStyle w:val="ListParagraph"/>
+        <w:numPr>
+          <w:ilvl w:val="0"/>
+          <w:numId w:val="1"/>
+        </w:numPr>
+      </w:pPr>
+      <w:commentRangeStart w:id="0"/>
+      <w:r>
+        <w:rPr>
+          <w:lang w:val="en-US"/>
+        </w:rPr>
+        <w:t>AW Test 1</w:t>
+      </w:r>
+      <w:commentRangeEnd w:id="0"/>
       <w:r>
         <w:rPr>
           <w:rStyle w:val="CommentReference"/>
         </w:rPr>
-      </w:r>
+        <w:commentReference w:id="0"/>
+      </w:r>
+    </w:p>
+    <w:p>
+      <w:pPr>
+        <w:pStyle w:val="ListParagraph"/>
+        <w:numPr>
+          <w:ilvl w:val="0"/>
+          <w:numId w:val="1"/>
+        </w:numPr>
+      </w:pPr>
+      <w:r>
+        <w:rPr>
+          <w:lang w:val="en-US"/>
+        </w:rPr>
+        <w:t>AW Test 2</w:t>
+      </w:r>
+    </w:p>
+    <w:p>
+      <w:pPr>
+        <w:pStyle w:val="ListParagraph"/>
+        <w:numPr>
+          <w:ilvl w:val="0"/>
+          <w:numId w:val="1"/>
+        </w:numPr>
+      </w:pPr>
+      <w:commentRangeStart w:id="1"/>
+      <w:r>
+        <w:rPr>
+          <w:lang w:val="en-US"/>
+        </w:rPr>
+        <w:t>AW Test 3</w:t>
+      </w:r>
+      <w:commentRangeEnd w:id="1"/>
+      <w:r>
+        <w:rPr>
+          <w:rStyle w:val="CommentReference"/>
+        </w:rPr>
+        <w:commentReference w:id="1"/>
+      </w:r>
+    </w:p>
+    <w:p>
+      <w:pPr>
+        <w:pStyle w:val="ListParagraph"/>
+        <w:numPr>
+          <w:ilvl w:val="0"/>
+          <w:numId w:val="1"/>
+        </w:numPr>
+      </w:pPr>
+      <w:commentRangeStart w:id="2"/>
+      <w:r>
+        <w:rPr>
+          <w:lang w:val="en-US"/>
+        </w:rPr>
+        <w:t>AW Test 4</w:t>
+      </w:r>
+      <w:commentRangeEnd w:id="2"/>
+      <w:r>
+        <w:rPr>
+          <w:rStyle w:val="CommentReference"/>
+        </w:rPr>
+        <w:commentReference w:id="2"/>
+      </w:r>
+    </w:p>
+    <w:p>
+      <w:pPr>
+        <w:pStyle w:val="ListParagraph"/>
+        <w:numPr>
+          <w:ilvl w:val="0"/>
+          <w:numId w:val="1"/>
+        </w:numPr>
+      </w:pPr>
+      <w:commentRangeStart w:id="3"/>
+      <w:r>
+        <w:rPr>
+          <w:lang w:val="en-US"/>
+        </w:rPr>
+        <w:t>AW Test 5</w:t>
+      </w:r>
+      <w:commentRangeEnd w:id="3"/>
+      <w:r>
+        <w:rPr>
+          <w:rStyle w:val="CommentReference"/>
+        </w:rPr>
+        <w:commentReference w:id="3"/>
+      </w:r>
+    </w:p>
+    <w:p>
+      <w:pPr>
+        <w:pStyle w:val="ListParagraph"/>
+      </w:pPr>
     </w:p>
     <w:sectPr>
-      <w:pgSz w:w="12240" w:h="15840"/>
-      <w:pgMar w:top="1440" w:right="1440" w:bottom="1440" w:left="1440" w:header="720" w:footer="720" w:gutter="0"/>
-      <w:cols w:space="720"/>
+      <w:headerReference w:type="even" r:id="rId11"/>
+      <w:headerReference w:type="default" r:id="rId12"/>
+      <w:footerReference w:type="even" r:id="rId13"/>
+      <w:footerReference w:type="default" r:id="rId14"/>
+      <w:headerReference w:type="first" r:id="rId15"/>
+      <w:footerReference w:type="first" r:id="rId16"/>
+      <w:pgSz w:w="11906" w:h="16838"/>
+      <w:pgMar w:top="1134" w:right="850" w:bottom="1134" w:left="1701" w:header="708" w:footer="708" w:gutter="0"/>
+      <w:cols w:space="708"/>
+      <w:titlePg/>
       <w:docGrid w:linePitch="360"/>
     </w:sectPr>
   </w:body>
@@ -26,32 +132,400 @@
 </file>
 
 <file path=word/comments.xml><?xml version="1.0" encoding="utf-8"?>
-<w:comments xmlns:wpc="http://schemas.microsoft.com/office/word/2010/wordprocessingCanvas" xmlns:cx="http://schemas.microsoft.com/office/drawing/2014/chartex" xmlns:cx1="http://schemas.microsoft.com/office/drawing/2015/9/8/chartex" xmlns:cx2="http://schemas.microsoft.com/office/drawing/2015/10/21/chartex" xmlns:mc="http://schemas.openxmlformats.org/markup-compatibility/2006" xmlns:o="urn:schemas-microsoft-com:office:office" xmlns:r="http://schemas.openxmlformats.org/officeDocument/2006/relationships" xmlns:m="http://schemas.openxmlformats.org/officeDocument/2006/math" xmlns:v="urn:schemas-microsoft-com:vml" xmlns:wp14="http://schemas.microsoft.com/office/word/2010/wordprocessingDrawing" xmlns:wp="http://schemas.openxmlformats.org/drawingml/2006/wordprocessingDrawing" xmlns:w10="urn:schemas-microsoft-com:office:word" xmlns:w="http://schemas.openxmlformats.org/wordprocessingml/2006/main" xmlns:w14="http://schemas.microsoft.com/office/word/2010/wordml" xmlns:w15="http://schemas.microsoft.com/office/word/2012/wordml" xmlns:w16se="http://schemas.microsoft.com/office/word/2015/wordml/symex" xmlns:wpg="http://schemas.microsoft.com/office/word/2010/wordprocessingGroup" xmlns:wpi="http://schemas.microsoft.com/office/word/2010/wordprocessingInk" xmlns:wne="http://schemas.microsoft.com/office/word/2006/wordml" xmlns:wps="http://schemas.microsoft.com/office/word/2010/wordprocessingShape" mc:Ignorable="w14 w15 w16se wp14"/>
+<w:comments xmlns:wpc="http://schemas.microsoft.com/office/word/2010/wordprocessingCanvas" xmlns:cx="http://schemas.microsoft.com/office/drawing/2014/chartex" xmlns:cx1="http://schemas.microsoft.com/office/drawing/2015/9/8/chartex" xmlns:cx2="http://schemas.microsoft.com/office/drawing/2015/10/21/chartex" xmlns:cx3="http://schemas.microsoft.com/office/drawing/2016/5/9/chartex" xmlns:cx4="http://schemas.microsoft.com/office/drawing/2016/5/10/chartex" xmlns:cx5="http://schemas.microsoft.com/office/drawing/2016/5/11/chartex" xmlns:cx6="http://schemas.microsoft.com/office/drawing/2016/5/12/chartex" xmlns:cx7="http://schemas.microsoft.com/office/drawing/2016/5/13/chartex" xmlns:cx8="http://schemas.microsoft.com/office/drawing/2016/5/14/chartex" xmlns:mc="http://schemas.openxmlformats.org/markup-compatibility/2006" xmlns:aink="http://schemas.microsoft.com/office/drawing/2016/ink" xmlns:am3d="http://schemas.microsoft.com/office/drawing/2017/model3d" xmlns:o="urn:schemas-microsoft-com:office:office" xmlns:r="http://schemas.openxmlformats.org/officeDocument/2006/relationships" xmlns:m="http://schemas.openxmlformats.org/officeDocument/2006/math" xmlns:v="urn:schemas-microsoft-com:vml" xmlns:wp14="http://schemas.microsoft.com/office/word/2010/wordprocessingDrawing" xmlns:wp="http://schemas.openxmlformats.org/drawingml/2006/wordprocessingDrawing" xmlns:w10="urn:schemas-microsoft-com:office:word" xmlns:w="http://schemas.openxmlformats.org/wordprocessingml/2006/main" xmlns:w14="http://schemas.microsoft.com/office/word/2010/wordml" xmlns:w15="http://schemas.microsoft.com/office/word/2012/wordml" xmlns:w16cex="http://schemas.microsoft.com/office/word/2018/wordml/cex" xmlns:w16cid="http://schemas.microsoft.com/office/word/2016/wordml/cid" xmlns:w16="http://schemas.microsoft.com/office/word/2018/wordml" xmlns:w16sdtdh="http://schemas.microsoft.com/office/word/2020/wordml/sdtdatahash" xmlns:w16se="http://schemas.microsoft.com/office/word/2015/wordml/symex" xmlns:wpg="http://schemas.microsoft.com/office/word/2010/wordprocessingGroup" xmlns:wpi="http://schemas.microsoft.com/office/word/2010/wordprocessingInk" xmlns:wne="http://schemas.microsoft.com/office/word/2006/wordml" xmlns:wps="http://schemas.microsoft.com/office/word/2010/wordprocessingShape" mc:Ignorable="w14 w15 w16se w16cid w16 w16cex w16sdtdh wp14">
+  <w:comment w:id="0" w:author="Вячеслав Дерюшев" w:date="2017-10-17T22:53:00Z" w:initials="S">
+    <w:p>
+      <w:pPr>
+        <w:pStyle w:val="CommentText"/>
+        <w:rPr>
+          <w:lang w:val="en-US"/>
+        </w:rPr>
+      </w:pPr>
+      <w:r>
+        <w:rPr>
+          <w:rStyle w:val="CommentReference"/>
+        </w:rPr>
+        <w:annotationRef/>
+      </w:r>
+      <w:r>
+        <w:rPr>
+          <w:lang w:val="en-US"/>
+        </w:rPr>
+        <w:t>Test comment with replies</w:t>
+      </w:r>
+    </w:p>
+  </w:comment>
+  <w:comment w:id="1" w:author="Вячеслав Дерюшев" w:date="2017-10-17T22:54:00Z" w:initials="ВД">
+    <w:p>
+      <w:pPr>
+        <w:pStyle w:val="CommentText"/>
+        <w:rPr>
+          <w:lang w:val="en-US"/>
+        </w:rPr>
+      </w:pPr>
+      <w:r>
+        <w:rPr>
+          <w:rStyle w:val="CommentReference"/>
+        </w:rPr>
+        <w:annotationRef/>
+      </w:r>
+      <w:r>
+        <w:rPr>
+          <w:lang w:val="en-US"/>
+        </w:rPr>
+        <w:t>Test comment without replies</w:t>
+      </w:r>
+    </w:p>
+  </w:comment>
+  <w:comment w:id="2" w:author="Вячеслав Дерюшев" w:date="2017-10-17T22:55:00Z" w:initials="ВД">
+    <w:p>
+      <w:pPr>
+        <w:pStyle w:val="CommentText"/>
+        <w:rPr>
+          <w:lang w:val="en-US"/>
+        </w:rPr>
+      </w:pPr>
+      <w:r>
+        <w:rPr>
+          <w:rStyle w:val="CommentReference"/>
+        </w:rPr>
+        <w:annotationRef/>
+      </w:r>
+      <w:r>
+        <w:rPr>
+          <w:lang w:val="en-US"/>
+        </w:rPr>
+        <w:t>Test comment with reply which mark as Done</w:t>
+      </w:r>
+    </w:p>
+  </w:comment>
+  <w:comment w:id="3" w:author="Вячеслав Дерюшев" w:date="2017-10-17T22:56:00Z" w:initials="ВД">
+    <w:p>
+      <w:pPr>
+        <w:pStyle w:val="CommentText"/>
+        <w:rPr>
+          <w:lang w:val="en-US"/>
+        </w:rPr>
+      </w:pPr>
+      <w:r>
+        <w:rPr>
+          <w:rStyle w:val="CommentReference"/>
+        </w:rPr>
+        <w:annotationRef/>
+      </w:r>
+      <w:r>
+        <w:rPr>
+          <w:lang w:val="en-US"/>
+        </w:rPr>
+        <w:t>Test comment with all Done replies</w:t>
+      </w:r>
+    </w:p>
+  </w:comment>
+</w:comments>
 </file>
 
 <file path=word/commentsExtended.xml><?xml version="1.0" encoding="utf-8"?>
-<w15:commentsEx xmlns:wpc="http://schemas.microsoft.com/office/word/2010/wordprocessingCanvas" xmlns:cx="http://schemas.microsoft.com/office/drawing/2014/chartex" xmlns:cx1="http://schemas.microsoft.com/office/drawing/2015/9/8/chartex" xmlns:cx2="http://schemas.microsoft.com/office/drawing/2015/10/21/chartex" xmlns:mc="http://schemas.openxmlformats.org/markup-compatibility/2006" xmlns:o="urn:schemas-microsoft-com:office:office" xmlns:r="http://schemas.openxmlformats.org/officeDocument/2006/relationships" xmlns:m="http://schemas.openxmlformats.org/officeDocument/2006/math" xmlns:v="urn:schemas-microsoft-com:vml" xmlns:wp14="http://schemas.microsoft.com/office/word/2010/wordprocessingDrawing" xmlns:wp="http://schemas.openxmlformats.org/drawingml/2006/wordprocessingDrawing" xmlns:w10="urn:schemas-microsoft-com:office:word" xmlns:w="http://schemas.openxmlformats.org/wordprocessingml/2006/main" xmlns:w14="http://schemas.microsoft.com/office/word/2010/wordml" xmlns:w15="http://schemas.microsoft.com/office/word/2012/wordml" xmlns:w16se="http://schemas.microsoft.com/office/word/2015/wordml/symex" xmlns:wpg="http://schemas.microsoft.com/office/word/2010/wordprocessingGroup" xmlns:wpi="http://schemas.microsoft.com/office/word/2010/wordprocessingInk" xmlns:wne="http://schemas.microsoft.com/office/word/2006/wordml" xmlns:wps="http://schemas.microsoft.com/office/word/2010/wordprocessingShape" mc:Ignorable="w14 w15 w16se wp14">
-  <w15:commentEx w15:paraId="5E459AE5" w15:done="0"/>
+<w15:commentsEx xmlns:wpc="http://schemas.microsoft.com/office/word/2010/wordprocessingCanvas" xmlns:cx="http://schemas.microsoft.com/office/drawing/2014/chartex" xmlns:cx1="http://schemas.microsoft.com/office/drawing/2015/9/8/chartex" xmlns:cx2="http://schemas.microsoft.com/office/drawing/2015/10/21/chartex" xmlns:cx3="http://schemas.microsoft.com/office/drawing/2016/5/9/chartex" xmlns:cx4="http://schemas.microsoft.com/office/drawing/2016/5/10/chartex" xmlns:cx5="http://schemas.microsoft.com/office/drawing/2016/5/11/chartex" xmlns:cx6="http://schemas.microsoft.com/office/drawing/2016/5/12/chartex" xmlns:cx7="http://schemas.microsoft.com/office/drawing/2016/5/13/chartex" xmlns:cx8="http://schemas.microsoft.com/office/drawing/2016/5/14/chartex" xmlns:mc="http://schemas.openxmlformats.org/markup-compatibility/2006" xmlns:aink="http://schemas.microsoft.com/office/drawing/2016/ink" xmlns:am3d="http://schemas.microsoft.com/office/drawing/2017/model3d" xmlns:o="urn:schemas-microsoft-com:office:office" xmlns:r="http://schemas.openxmlformats.org/officeDocument/2006/relationships" xmlns:m="http://schemas.openxmlformats.org/officeDocument/2006/math" xmlns:v="urn:schemas-microsoft-com:vml" xmlns:wp14="http://schemas.microsoft.com/office/word/2010/wordprocessingDrawing" xmlns:wp="http://schemas.openxmlformats.org/drawingml/2006/wordprocessingDrawing" xmlns:w10="urn:schemas-microsoft-com:office:word" xmlns:w="http://schemas.openxmlformats.org/wordprocessingml/2006/main" xmlns:w14="http://schemas.microsoft.com/office/word/2010/wordml" xmlns:w15="http://schemas.microsoft.com/office/word/2012/wordml" xmlns:w16cex="http://schemas.microsoft.com/office/word/2018/wordml/cex" xmlns:w16cid="http://schemas.microsoft.com/office/word/2016/wordml/cid" xmlns:w16="http://schemas.microsoft.com/office/word/2018/wordml" xmlns:w16sdtdh="http://schemas.microsoft.com/office/word/2020/wordml/sdtdatahash" xmlns:w16se="http://schemas.microsoft.com/office/word/2015/wordml/symex" xmlns:wpg="http://schemas.microsoft.com/office/word/2010/wordprocessingGroup" xmlns:wpi="http://schemas.microsoft.com/office/word/2010/wordprocessingInk" xmlns:wne="http://schemas.microsoft.com/office/word/2006/wordml" xmlns:wps="http://schemas.microsoft.com/office/word/2010/wordprocessingShape" mc:Ignorable="w14 w15 w16se w16cid w16 w16cex w16sdtdh wp14">
+  <w15:commentEx w15:paraId="33EF7BF0" w15:done="0"/>
+  <w15:commentEx w15:paraId="539E4CDC" w15:done="0"/>
+  <w15:commentEx w15:paraId="7AF78104" w15:done="0"/>
+  <w15:commentEx w15:paraId="091CFFC6" w15:done="0"/>
 </w15:commentsEx>
 </file>
 
+<file path=word/commentsIds.xml><?xml version="1.0" encoding="utf-8"?>
+<w16cid:commentsIds xmlns:wpc="http://schemas.microsoft.com/office/word/2010/wordprocessingCanvas" xmlns:cx="http://schemas.microsoft.com/office/drawing/2014/chartex" xmlns:cx1="http://schemas.microsoft.com/office/drawing/2015/9/8/chartex" xmlns:cx2="http://schemas.microsoft.com/office/drawing/2015/10/21/chartex" xmlns:cx3="http://schemas.microsoft.com/office/drawing/2016/5/9/chartex" xmlns:cx4="http://schemas.microsoft.com/office/drawing/2016/5/10/chartex" xmlns:cx5="http://schemas.microsoft.com/office/drawing/2016/5/11/chartex" xmlns:cx6="http://schemas.microsoft.com/office/drawing/2016/5/12/chartex" xmlns:cx7="http://schemas.microsoft.com/office/drawing/2016/5/13/chartex" xmlns:cx8="http://schemas.microsoft.com/office/drawing/2016/5/14/chartex" xmlns:mc="http://schemas.openxmlformats.org/markup-compatibility/2006" xmlns:aink="http://schemas.microsoft.com/office/drawing/2016/ink" xmlns:am3d="http://schemas.microsoft.com/office/drawing/2017/model3d" xmlns:o="urn:schemas-microsoft-com:office:office" xmlns:r="http://schemas.openxmlformats.org/officeDocument/2006/relationships" xmlns:m="http://schemas.openxmlformats.org/officeDocument/2006/math" xmlns:v="urn:schemas-microsoft-com:vml" xmlns:wp14="http://schemas.microsoft.com/office/word/2010/wordprocessingDrawing" xmlns:wp="http://schemas.openxmlformats.org/drawingml/2006/wordprocessingDrawing" xmlns:w10="urn:schemas-microsoft-com:office:word" xmlns:w="http://schemas.openxmlformats.org/wordprocessingml/2006/main" xmlns:w14="http://schemas.microsoft.com/office/word/2010/wordml" xmlns:w15="http://schemas.microsoft.com/office/word/2012/wordml" xmlns:w16cex="http://schemas.microsoft.com/office/word/2018/wordml/cex" xmlns:w16cid="http://schemas.microsoft.com/office/word/2016/wordml/cid" xmlns:w16="http://schemas.microsoft.com/office/word/2018/wordml" xmlns:w16sdtdh="http://schemas.microsoft.com/office/word/2020/wordml/sdtdatahash" xmlns:w16se="http://schemas.microsoft.com/office/word/2015/wordml/symex" xmlns:wpg="http://schemas.microsoft.com/office/word/2010/wordprocessingGroup" xmlns:wpi="http://schemas.microsoft.com/office/word/2010/wordprocessingInk" xmlns:wne="http://schemas.microsoft.com/office/word/2006/wordml" xmlns:wps="http://schemas.microsoft.com/office/word/2010/wordprocessingShape" mc:Ignorable="w14 w15 w16se w16cid w16 w16cex w16sdtdh wp14">
+  <w16cid:commentId w16cid:paraId="33EF7BF0" w16cid:durableId="21D5F93A"/>
+  <w16cid:commentId w16cid:paraId="539E4CDC" w16cid:durableId="21D5F93E"/>
+  <w16cid:commentId w16cid:paraId="7AF78104" w16cid:durableId="21D5F93F"/>
+  <w16cid:commentId w16cid:paraId="091CFFC6" w16cid:durableId="21D5F943"/>
+</w16cid:commentsIds>
+</file>
+
+<file path=word/endnotes.xml><?xml version="1.0" encoding="utf-8"?>
+<w:endnotes xmlns:wpc="http://schemas.microsoft.com/office/word/2010/wordprocessingCanvas" xmlns:cx="http://schemas.microsoft.com/office/drawing/2014/chartex" xmlns:cx1="http://schemas.microsoft.com/office/drawing/2015/9/8/chartex" xmlns:cx2="http://schemas.microsoft.com/office/drawing/2015/10/21/chartex" xmlns:cx3="http://schemas.microsoft.com/office/drawing/2016/5/9/chartex" xmlns:cx4="http://schemas.microsoft.com/office/drawing/2016/5/10/chartex" xmlns:cx5="http://schemas.microsoft.com/office/drawing/2016/5/11/chartex" xmlns:cx6="http://schemas.microsoft.com/office/drawing/2016/5/12/chartex" xmlns:cx7="http://schemas.microsoft.com/office/drawing/2016/5/13/chartex" xmlns:cx8="http://schemas.microsoft.com/office/drawing/2016/5/14/chartex" xmlns:mc="http://schemas.openxmlformats.org/markup-compatibility/2006" xmlns:aink="http://schemas.microsoft.com/office/drawing/2016/ink" xmlns:am3d="http://schemas.microsoft.com/office/drawing/2017/model3d" xmlns:o="urn:schemas-microsoft-com:office:office" xmlns:r="http://schemas.openxmlformats.org/officeDocument/2006/relationships" xmlns:m="http://schemas.openxmlformats.org/officeDocument/2006/math" xmlns:v="urn:schemas-microsoft-com:vml" xmlns:wp14="http://schemas.microsoft.com/office/word/2010/wordprocessingDrawing" xmlns:wp="http://schemas.openxmlformats.org/drawingml/2006/wordprocessingDrawing" xmlns:w10="urn:schemas-microsoft-com:office:word" xmlns:w="http://schemas.openxmlformats.org/wordprocessingml/2006/main" xmlns:w14="http://schemas.microsoft.com/office/word/2010/wordml" xmlns:w15="http://schemas.microsoft.com/office/word/2012/wordml" xmlns:w16cex="http://schemas.microsoft.com/office/word/2018/wordml/cex" xmlns:w16cid="http://schemas.microsoft.com/office/word/2016/wordml/cid" xmlns:w16="http://schemas.microsoft.com/office/word/2018/wordml" xmlns:w16sdtdh="http://schemas.microsoft.com/office/word/2020/wordml/sdtdatahash" xmlns:w16se="http://schemas.microsoft.com/office/word/2015/wordml/symex" xmlns:wpg="http://schemas.microsoft.com/office/word/2010/wordprocessingGroup" xmlns:wpi="http://schemas.microsoft.com/office/word/2010/wordprocessingInk" xmlns:wne="http://schemas.microsoft.com/office/word/2006/wordml" xmlns:wps="http://schemas.microsoft.com/office/word/2010/wordprocessingShape" mc:Ignorable="w14 w15 w16se w16cid w16 w16cex w16sdtdh wp14">
+  <w:endnote w:type="separator" w:id="-1">
+    <w:p>
+      <w:pPr>
+        <w:spacing w:after="0" w:line="240" w:lineRule="auto"/>
+      </w:pPr>
+      <w:r>
+        <w:separator/>
+      </w:r>
+    </w:p>
+  </w:endnote>
+  <w:endnote w:type="continuationSeparator" w:id="0">
+    <w:p>
+      <w:pPr>
+        <w:spacing w:after="0" w:line="240" w:lineRule="auto"/>
+      </w:pPr>
+      <w:r>
+        <w:continuationSeparator/>
+      </w:r>
+    </w:p>
+  </w:endnote>
+</w:endnotes>
+</file>
+
+<file path=word/footer1.xml><?xml version="1.0" encoding="utf-8"?>
+<w:ftr xmlns:wpc="http://schemas.microsoft.com/office/word/2010/wordprocessingCanvas" xmlns:cx="http://schemas.microsoft.com/office/drawing/2014/chartex" xmlns:cx1="http://schemas.microsoft.com/office/drawing/2015/9/8/chartex" xmlns:cx2="http://schemas.microsoft.com/office/drawing/2015/10/21/chartex" xmlns:cx3="http://schemas.microsoft.com/office/drawing/2016/5/9/chartex" xmlns:cx4="http://schemas.microsoft.com/office/drawing/2016/5/10/chartex" xmlns:cx5="http://schemas.microsoft.com/office/drawing/2016/5/11/chartex" xmlns:cx6="http://schemas.microsoft.com/office/drawing/2016/5/12/chartex" xmlns:cx7="http://schemas.microsoft.com/office/drawing/2016/5/13/chartex" xmlns:cx8="http://schemas.microsoft.com/office/drawing/2016/5/14/chartex" xmlns:mc="http://schemas.openxmlformats.org/markup-compatibility/2006" xmlns:aink="http://schemas.microsoft.com/office/drawing/2016/ink" xmlns:am3d="http://schemas.microsoft.com/office/drawing/2017/model3d" xmlns:o="urn:schemas-microsoft-com:office:office" xmlns:r="http://schemas.openxmlformats.org/officeDocument/2006/relationships" xmlns:m="http://schemas.openxmlformats.org/officeDocument/2006/math" xmlns:v="urn:schemas-microsoft-com:vml" xmlns:wp14="http://schemas.microsoft.com/office/word/2010/wordprocessingDrawing" xmlns:wp="http://schemas.openxmlformats.org/drawingml/2006/wordprocessingDrawing" xmlns:w10="urn:schemas-microsoft-com:office:word" xmlns:w="http://schemas.openxmlformats.org/wordprocessingml/2006/main" xmlns:w14="http://schemas.microsoft.com/office/word/2010/wordml" xmlns:w15="http://schemas.microsoft.com/office/word/2012/wordml" xmlns:w16cex="http://schemas.microsoft.com/office/word/2018/wordml/cex" xmlns:w16cid="http://schemas.microsoft.com/office/word/2016/wordml/cid" xmlns:w16="http://schemas.microsoft.com/office/word/2018/wordml" xmlns:w16sdtdh="http://schemas.microsoft.com/office/word/2020/wordml/sdtdatahash" xmlns:w16se="http://schemas.microsoft.com/office/word/2015/wordml/symex" xmlns:wpg="http://schemas.microsoft.com/office/word/2010/wordprocessingGroup" xmlns:wpi="http://schemas.microsoft.com/office/word/2010/wordprocessingInk" xmlns:wne="http://schemas.microsoft.com/office/word/2006/wordml" xmlns:wps="http://schemas.microsoft.com/office/word/2010/wordprocessingShape" mc:Ignorable="w14 w15 w16se w16cid w16 w16cex w16sdtdh wp14">
+  <w:p>
+    <w:pPr>
+      <w:pStyle w:val="Footer"/>
+    </w:pPr>
+  </w:p>
+</w:ftr>
+</file>
+
+<file path=word/footer2.xml><?xml version="1.0" encoding="utf-8"?>
+<w:ftr xmlns:wpc="http://schemas.microsoft.com/office/word/2010/wordprocessingCanvas" xmlns:cx="http://schemas.microsoft.com/office/drawing/2014/chartex" xmlns:cx1="http://schemas.microsoft.com/office/drawing/2015/9/8/chartex" xmlns:cx2="http://schemas.microsoft.com/office/drawing/2015/10/21/chartex" xmlns:cx3="http://schemas.microsoft.com/office/drawing/2016/5/9/chartex" xmlns:cx4="http://schemas.microsoft.com/office/drawing/2016/5/10/chartex" xmlns:cx5="http://schemas.microsoft.com/office/drawing/2016/5/11/chartex" xmlns:cx6="http://schemas.microsoft.com/office/drawing/2016/5/12/chartex" xmlns:cx7="http://schemas.microsoft.com/office/drawing/2016/5/13/chartex" xmlns:cx8="http://schemas.microsoft.com/office/drawing/2016/5/14/chartex" xmlns:mc="http://schemas.openxmlformats.org/markup-compatibility/2006" xmlns:aink="http://schemas.microsoft.com/office/drawing/2016/ink" xmlns:am3d="http://schemas.microsoft.com/office/drawing/2017/model3d" xmlns:o="urn:schemas-microsoft-com:office:office" xmlns:r="http://schemas.openxmlformats.org/officeDocument/2006/relationships" xmlns:m="http://schemas.openxmlformats.org/officeDocument/2006/math" xmlns:v="urn:schemas-microsoft-com:vml" xmlns:wp14="http://schemas.microsoft.com/office/word/2010/wordprocessingDrawing" xmlns:wp="http://schemas.openxmlformats.org/drawingml/2006/wordprocessingDrawing" xmlns:w10="urn:schemas-microsoft-com:office:word" xmlns:w="http://schemas.openxmlformats.org/wordprocessingml/2006/main" xmlns:w14="http://schemas.microsoft.com/office/word/2010/wordml" xmlns:w15="http://schemas.microsoft.com/office/word/2012/wordml" xmlns:w16cex="http://schemas.microsoft.com/office/word/2018/wordml/cex" xmlns:w16cid="http://schemas.microsoft.com/office/word/2016/wordml/cid" xmlns:w16="http://schemas.microsoft.com/office/word/2018/wordml" xmlns:w16sdtdh="http://schemas.microsoft.com/office/word/2020/wordml/sdtdatahash" xmlns:w16se="http://schemas.microsoft.com/office/word/2015/wordml/symex" xmlns:wpg="http://schemas.microsoft.com/office/word/2010/wordprocessingGroup" xmlns:wpi="http://schemas.microsoft.com/office/word/2010/wordprocessingInk" xmlns:wne="http://schemas.microsoft.com/office/word/2006/wordml" xmlns:wps="http://schemas.microsoft.com/office/word/2010/wordprocessingShape" mc:Ignorable="w14 w15 w16se w16cid w16 w16cex w16sdtdh wp14">
+  <w:p>
+    <w:pPr>
+      <w:pStyle w:val="Footer"/>
+    </w:pPr>
+  </w:p>
+</w:ftr>
+</file>
+
+<file path=word/footer3.xml><?xml version="1.0" encoding="utf-8"?>
+<w:ftr xmlns:wpc="http://schemas.microsoft.com/office/word/2010/wordprocessingCanvas" xmlns:cx="http://schemas.microsoft.com/office/drawing/2014/chartex" xmlns:cx1="http://schemas.microsoft.com/office/drawing/2015/9/8/chartex" xmlns:cx2="http://schemas.microsoft.com/office/drawing/2015/10/21/chartex" xmlns:cx3="http://schemas.microsoft.com/office/drawing/2016/5/9/chartex" xmlns:cx4="http://schemas.microsoft.com/office/drawing/2016/5/10/chartex" xmlns:cx5="http://schemas.microsoft.com/office/drawing/2016/5/11/chartex" xmlns:cx6="http://schemas.microsoft.com/office/drawing/2016/5/12/chartex" xmlns:cx7="http://schemas.microsoft.com/office/drawing/2016/5/13/chartex" xmlns:cx8="http://schemas.microsoft.com/office/drawing/2016/5/14/chartex" xmlns:mc="http://schemas.openxmlformats.org/markup-compatibility/2006" xmlns:aink="http://schemas.microsoft.com/office/drawing/2016/ink" xmlns:am3d="http://schemas.microsoft.com/office/drawing/2017/model3d" xmlns:o="urn:schemas-microsoft-com:office:office" xmlns:r="http://schemas.openxmlformats.org/officeDocument/2006/relationships" xmlns:m="http://schemas.openxmlformats.org/officeDocument/2006/math" xmlns:v="urn:schemas-microsoft-com:vml" xmlns:wp14="http://schemas.microsoft.com/office/word/2010/wordprocessingDrawing" xmlns:wp="http://schemas.openxmlformats.org/drawingml/2006/wordprocessingDrawing" xmlns:w10="urn:schemas-microsoft-com:office:word" xmlns:w="http://schemas.openxmlformats.org/wordprocessingml/2006/main" xmlns:w14="http://schemas.microsoft.com/office/word/2010/wordml" xmlns:w15="http://schemas.microsoft.com/office/word/2012/wordml" xmlns:w16cex="http://schemas.microsoft.com/office/word/2018/wordml/cex" xmlns:w16cid="http://schemas.microsoft.com/office/word/2016/wordml/cid" xmlns:w16="http://schemas.microsoft.com/office/word/2018/wordml" xmlns:w16sdtdh="http://schemas.microsoft.com/office/word/2020/wordml/sdtdatahash" xmlns:w16se="http://schemas.microsoft.com/office/word/2015/wordml/symex" xmlns:wpg="http://schemas.microsoft.com/office/word/2010/wordprocessingGroup" xmlns:wpi="http://schemas.microsoft.com/office/word/2010/wordprocessingInk" xmlns:wne="http://schemas.microsoft.com/office/word/2006/wordml" xmlns:wps="http://schemas.microsoft.com/office/word/2010/wordprocessingShape" mc:Ignorable="w14 w15 w16se w16cid w16 w16cex w16sdtdh wp14">
+  <w:p>
+    <w:pPr>
+      <w:pStyle w:val="Footer"/>
+    </w:pPr>
+  </w:p>
+</w:ftr>
+</file>
+
+<file path=word/footnotes.xml><?xml version="1.0" encoding="utf-8"?>
+<w:footnotes xmlns:wpc="http://schemas.microsoft.com/office/word/2010/wordprocessingCanvas" xmlns:cx="http://schemas.microsoft.com/office/drawing/2014/chartex" xmlns:cx1="http://schemas.microsoft.com/office/drawing/2015/9/8/chartex" xmlns:cx2="http://schemas.microsoft.com/office/drawing/2015/10/21/chartex" xmlns:cx3="http://schemas.microsoft.com/office/drawing/2016/5/9/chartex" xmlns:cx4="http://schemas.microsoft.com/office/drawing/2016/5/10/chartex" xmlns:cx5="http://schemas.microsoft.com/office/drawing/2016/5/11/chartex" xmlns:cx6="http://schemas.microsoft.com/office/drawing/2016/5/12/chartex" xmlns:cx7="http://schemas.microsoft.com/office/drawing/2016/5/13/chartex" xmlns:cx8="http://schemas.microsoft.com/office/drawing/2016/5/14/chartex" xmlns:mc="http://schemas.openxmlformats.org/markup-compatibility/2006" xmlns:aink="http://schemas.microsoft.com/office/drawing/2016/ink" xmlns:am3d="http://schemas.microsoft.com/office/drawing/2017/model3d" xmlns:o="urn:schemas-microsoft-com:office:office" xmlns:r="http://schemas.openxmlformats.org/officeDocument/2006/relationships" xmlns:m="http://schemas.openxmlformats.org/officeDocument/2006/math" xmlns:v="urn:schemas-microsoft-com:vml" xmlns:wp14="http://schemas.microsoft.com/office/word/2010/wordprocessingDrawing" xmlns:wp="http://schemas.openxmlformats.org/drawingml/2006/wordprocessingDrawing" xmlns:w10="urn:schemas-microsoft-com:office:word" xmlns:w="http://schemas.openxmlformats.org/wordprocessingml/2006/main" xmlns:w14="http://schemas.microsoft.com/office/word/2010/wordml" xmlns:w15="http://schemas.microsoft.com/office/word/2012/wordml" xmlns:w16cex="http://schemas.microsoft.com/office/word/2018/wordml/cex" xmlns:w16cid="http://schemas.microsoft.com/office/word/2016/wordml/cid" xmlns:w16="http://schemas.microsoft.com/office/word/2018/wordml" xmlns:w16sdtdh="http://schemas.microsoft.com/office/word/2020/wordml/sdtdatahash" xmlns:w16se="http://schemas.microsoft.com/office/word/2015/wordml/symex" xmlns:wpg="http://schemas.microsoft.com/office/word/2010/wordprocessingGroup" xmlns:wpi="http://schemas.microsoft.com/office/word/2010/wordprocessingInk" xmlns:wne="http://schemas.microsoft.com/office/word/2006/wordml" xmlns:wps="http://schemas.microsoft.com/office/word/2010/wordprocessingShape" mc:Ignorable="w14 w15 w16se w16cid w16 w16cex w16sdtdh wp14">
+  <w:footnote w:type="separator" w:id="-1">
+    <w:p>
+      <w:pPr>
+        <w:spacing w:after="0" w:line="240" w:lineRule="auto"/>
+      </w:pPr>
+      <w:r>
+        <w:separator/>
+      </w:r>
+    </w:p>
+  </w:footnote>
+  <w:footnote w:type="continuationSeparator" w:id="0">
+    <w:p>
+      <w:pPr>
+        <w:spacing w:after="0" w:line="240" w:lineRule="auto"/>
+      </w:pPr>
+      <w:r>
+        <w:continuationSeparator/>
+      </w:r>
+    </w:p>
+  </w:footnote>
+</w:footnotes>
+</file>
+
+<file path=word/header1.xml><?xml version="1.0" encoding="utf-8"?>
+<w:hdr xmlns:wpc="http://schemas.microsoft.com/office/word/2010/wordprocessingCanvas" xmlns:cx="http://schemas.microsoft.com/office/drawing/2014/chartex" xmlns:cx1="http://schemas.microsoft.com/office/drawing/2015/9/8/chartex" xmlns:cx2="http://schemas.microsoft.com/office/drawing/2015/10/21/chartex" xmlns:cx3="http://schemas.microsoft.com/office/drawing/2016/5/9/chartex" xmlns:cx4="http://schemas.microsoft.com/office/drawing/2016/5/10/chartex" xmlns:cx5="http://schemas.microsoft.com/office/drawing/2016/5/11/chartex" xmlns:cx6="http://schemas.microsoft.com/office/drawing/2016/5/12/chartex" xmlns:cx7="http://schemas.microsoft.com/office/drawing/2016/5/13/chartex" xmlns:cx8="http://schemas.microsoft.com/office/drawing/2016/5/14/chartex" xmlns:mc="http://schemas.openxmlformats.org/markup-compatibility/2006" xmlns:aink="http://schemas.microsoft.com/office/drawing/2016/ink" xmlns:am3d="http://schemas.microsoft.com/office/drawing/2017/model3d" xmlns:o="urn:schemas-microsoft-com:office:office" xmlns:r="http://schemas.openxmlformats.org/officeDocument/2006/relationships" xmlns:m="http://schemas.openxmlformats.org/officeDocument/2006/math" xmlns:v="urn:schemas-microsoft-com:vml" xmlns:wp14="http://schemas.microsoft.com/office/word/2010/wordprocessingDrawing" xmlns:wp="http://schemas.openxmlformats.org/drawingml/2006/wordprocessingDrawing" xmlns:w10="urn:schemas-microsoft-com:office:word" xmlns:w="http://schemas.openxmlformats.org/wordprocessingml/2006/main" xmlns:w14="http://schemas.microsoft.com/office/word/2010/wordml" xmlns:w15="http://schemas.microsoft.com/office/word/2012/wordml" xmlns:w16cex="http://schemas.microsoft.com/office/word/2018/wordml/cex" xmlns:w16cid="http://schemas.microsoft.com/office/word/2016/wordml/cid" xmlns:w16="http://schemas.microsoft.com/office/word/2018/wordml" xmlns:w16sdtdh="http://schemas.microsoft.com/office/word/2020/wordml/sdtdatahash" xmlns:w16se="http://schemas.microsoft.com/office/word/2015/wordml/symex" xmlns:wpg="http://schemas.microsoft.com/office/word/2010/wordprocessingGroup" xmlns:wpi="http://schemas.microsoft.com/office/word/2010/wordprocessingInk" xmlns:wne="http://schemas.microsoft.com/office/word/2006/wordml" xmlns:wps="http://schemas.microsoft.com/office/word/2010/wordprocessingShape" mc:Ignorable="w14 w15 w16se w16cid w16 w16cex w16sdtdh wp14">
+  <w:p>
+    <w:pPr>
+      <w:pStyle w:val="Header"/>
+    </w:pPr>
+  </w:p>
+</w:hdr>
+</file>
+
+<file path=word/header2.xml><?xml version="1.0" encoding="utf-8"?>
+<w:hdr xmlns:wpc="http://schemas.microsoft.com/office/word/2010/wordprocessingCanvas" xmlns:cx="http://schemas.microsoft.com/office/drawing/2014/chartex" xmlns:cx1="http://schemas.microsoft.com/office/drawing/2015/9/8/chartex" xmlns:cx2="http://schemas.microsoft.com/office/drawing/2015/10/21/chartex" xmlns:cx3="http://schemas.microsoft.com/office/drawing/2016/5/9/chartex" xmlns:cx4="http://schemas.microsoft.com/office/drawing/2016/5/10/chartex" xmlns:cx5="http://schemas.microsoft.com/office/drawing/2016/5/11/chartex" xmlns:cx6="http://schemas.microsoft.com/office/drawing/2016/5/12/chartex" xmlns:cx7="http://schemas.microsoft.com/office/drawing/2016/5/13/chartex" xmlns:cx8="http://schemas.microsoft.com/office/drawing/2016/5/14/chartex" xmlns:mc="http://schemas.openxmlformats.org/markup-compatibility/2006" xmlns:aink="http://schemas.microsoft.com/office/drawing/2016/ink" xmlns:am3d="http://schemas.microsoft.com/office/drawing/2017/model3d" xmlns:o="urn:schemas-microsoft-com:office:office" xmlns:r="http://schemas.openxmlformats.org/officeDocument/2006/relationships" xmlns:m="http://schemas.openxmlformats.org/officeDocument/2006/math" xmlns:v="urn:schemas-microsoft-com:vml" xmlns:wp14="http://schemas.microsoft.com/office/word/2010/wordprocessingDrawing" xmlns:wp="http://schemas.openxmlformats.org/drawingml/2006/wordprocessingDrawing" xmlns:w10="urn:schemas-microsoft-com:office:word" xmlns:w="http://schemas.openxmlformats.org/wordprocessingml/2006/main" xmlns:w14="http://schemas.microsoft.com/office/word/2010/wordml" xmlns:w15="http://schemas.microsoft.com/office/word/2012/wordml" xmlns:w16cex="http://schemas.microsoft.com/office/word/2018/wordml/cex" xmlns:w16cid="http://schemas.microsoft.com/office/word/2016/wordml/cid" xmlns:w16="http://schemas.microsoft.com/office/word/2018/wordml" xmlns:w16sdtdh="http://schemas.microsoft.com/office/word/2020/wordml/sdtdatahash" xmlns:w16se="http://schemas.microsoft.com/office/word/2015/wordml/symex" xmlns:wpg="http://schemas.microsoft.com/office/word/2010/wordprocessingGroup" xmlns:wpi="http://schemas.microsoft.com/office/word/2010/wordprocessingInk" xmlns:wne="http://schemas.microsoft.com/office/word/2006/wordml" xmlns:wps="http://schemas.microsoft.com/office/word/2010/wordprocessingShape" mc:Ignorable="w14 w15 w16se w16cid w16 w16cex w16sdtdh wp14">
+  <w:p>
+    <w:pPr>
+      <w:pStyle w:val="Header"/>
+    </w:pPr>
+  </w:p>
+</w:hdr>
+</file>
+
+<file path=word/header3.xml><?xml version="1.0" encoding="utf-8"?>
+<w:hdr xmlns:wpc="http://schemas.microsoft.com/office/word/2010/wordprocessingCanvas" xmlns:cx="http://schemas.microsoft.com/office/drawing/2014/chartex" xmlns:cx1="http://schemas.microsoft.com/office/drawing/2015/9/8/chartex" xmlns:cx2="http://schemas.microsoft.com/office/drawing/2015/10/21/chartex" xmlns:cx3="http://schemas.microsoft.com/office/drawing/2016/5/9/chartex" xmlns:cx4="http://schemas.microsoft.com/office/drawing/2016/5/10/chartex" xmlns:cx5="http://schemas.microsoft.com/office/drawing/2016/5/11/chartex" xmlns:cx6="http://schemas.microsoft.com/office/drawing/2016/5/12/chartex" xmlns:cx7="http://schemas.microsoft.com/office/drawing/2016/5/13/chartex" xmlns:cx8="http://schemas.microsoft.com/office/drawing/2016/5/14/chartex" xmlns:mc="http://schemas.openxmlformats.org/markup-compatibility/2006" xmlns:aink="http://schemas.microsoft.com/office/drawing/2016/ink" xmlns:am3d="http://schemas.microsoft.com/office/drawing/2017/model3d" xmlns:o="urn:schemas-microsoft-com:office:office" xmlns:r="http://schemas.openxmlformats.org/officeDocument/2006/relationships" xmlns:m="http://schemas.openxmlformats.org/officeDocument/2006/math" xmlns:v="urn:schemas-microsoft-com:vml" xmlns:wp14="http://schemas.microsoft.com/office/word/2010/wordprocessingDrawing" xmlns:wp="http://schemas.openxmlformats.org/drawingml/2006/wordprocessingDrawing" xmlns:w10="urn:schemas-microsoft-com:office:word" xmlns:w="http://schemas.openxmlformats.org/wordprocessingml/2006/main" xmlns:w14="http://schemas.microsoft.com/office/word/2010/wordml" xmlns:w15="http://schemas.microsoft.com/office/word/2012/wordml" xmlns:w16cex="http://schemas.microsoft.com/office/word/2018/wordml/cex" xmlns:w16cid="http://schemas.microsoft.com/office/word/2016/wordml/cid" xmlns:w16="http://schemas.microsoft.com/office/word/2018/wordml" xmlns:w16sdtdh="http://schemas.microsoft.com/office/word/2020/wordml/sdtdatahash" xmlns:w16se="http://schemas.microsoft.com/office/word/2015/wordml/symex" xmlns:wpg="http://schemas.microsoft.com/office/word/2010/wordprocessingGroup" xmlns:wpi="http://schemas.microsoft.com/office/word/2010/wordprocessingInk" xmlns:wne="http://schemas.microsoft.com/office/word/2006/wordml" xmlns:wps="http://schemas.microsoft.com/office/word/2010/wordprocessingShape" mc:Ignorable="w14 w15 w16se w16cid w16 w16cex w16sdtdh wp14">
+  <w:p>
+    <w:pPr>
+      <w:jc w:val="right"/>
+      <w:rPr>
+        <w:lang w:val="en-US"/>
+      </w:rPr>
+    </w:pPr>
+    <w:r>
+      <w:rPr>
+        <w:lang w:val="en-US"/>
+      </w:rPr>
+      <w:t>This document contains comments</w:t>
+    </w:r>
+  </w:p>
+  <w:p>
+    <w:pPr>
+      <w:spacing w:after="480"/>
+      <w:jc w:val="right"/>
+      <w:rPr>
+        <w:lang w:val="en-US"/>
+      </w:rPr>
+    </w:pPr>
+    <w:r>
+      <w:rPr>
+        <w:lang w:val="en-US"/>
+      </w:rPr>
+      <w:t xml:space="preserve">Comments can be used to describe document content without interfering with the layout, and several have been added </w:t>
+    </w:r>
+    <w:r>
+      <w:rPr>
+        <w:lang w:val="en-US"/>
+      </w:rPr>
+      <w:t>to this document</w:t>
+    </w:r>
+    <w:r>
+      <w:rPr>
+        <w:lang w:val="en-US"/>
+      </w:rPr>
+      <w:t xml:space="preserve"> via Review &gt; Comments</w:t>
+    </w:r>
+  </w:p>
+</w:hdr>
+</file>
+
+<file path=word/numbering.xml><?xml version="1.0" encoding="utf-8"?>
+<w:numbering xmlns:wpc="http://schemas.microsoft.com/office/word/2010/wordprocessingCanvas" xmlns:cx="http://schemas.microsoft.com/office/drawing/2014/chartex" xmlns:cx1="http://schemas.microsoft.com/office/drawing/2015/9/8/chartex" xmlns:cx2="http://schemas.microsoft.com/office/drawing/2015/10/21/chartex" xmlns:cx3="http://schemas.microsoft.com/office/drawing/2016/5/9/chartex" xmlns:cx4="http://schemas.microsoft.com/office/drawing/2016/5/10/chartex" xmlns:cx5="http://schemas.microsoft.com/office/drawing/2016/5/11/chartex" xmlns:cx6="http://schemas.microsoft.com/office/drawing/2016/5/12/chartex" xmlns:cx7="http://schemas.microsoft.com/office/drawing/2016/5/13/chartex" xmlns:cx8="http://schemas.microsoft.com/office/drawing/2016/5/14/chartex" xmlns:mc="http://schemas.openxmlformats.org/markup-compatibility/2006" xmlns:aink="http://schemas.microsoft.com/office/drawing/2016/ink" xmlns:am3d="http://schemas.microsoft.com/office/drawing/2017/model3d" xmlns:o="urn:schemas-microsoft-com:office:office" xmlns:r="http://schemas.openxmlformats.org/officeDocument/2006/relationships" xmlns:m="http://schemas.openxmlformats.org/officeDocument/2006/math" xmlns:v="urn:schemas-microsoft-com:vml" xmlns:wp14="http://schemas.microsoft.com/office/word/2010/wordprocessingDrawing" xmlns:wp="http://schemas.openxmlformats.org/drawingml/2006/wordprocessingDrawing" xmlns:w10="urn:schemas-microsoft-com:office:word" xmlns:w="http://schemas.openxmlformats.org/wordprocessingml/2006/main" xmlns:w14="http://schemas.microsoft.com/office/word/2010/wordml" xmlns:w15="http://schemas.microsoft.com/office/word/2012/wordml" xmlns:w16cex="http://schemas.microsoft.com/office/word/2018/wordml/cex" xmlns:w16cid="http://schemas.microsoft.com/office/word/2016/wordml/cid" xmlns:w16="http://schemas.microsoft.com/office/word/2018/wordml" xmlns:w16sdtdh="http://schemas.microsoft.com/office/word/2020/wordml/sdtdatahash" xmlns:w16se="http://schemas.microsoft.com/office/word/2015/wordml/symex" xmlns:wpg="http://schemas.microsoft.com/office/word/2010/wordprocessingGroup" xmlns:wpi="http://schemas.microsoft.com/office/word/2010/wordprocessingInk" xmlns:wne="http://schemas.microsoft.com/office/word/2006/wordml" xmlns:wps="http://schemas.microsoft.com/office/word/2010/wordprocessingShape" mc:Ignorable="w14 w15 w16se w16cid w16 w16cex w16sdtdh wp14">
+  <w:abstractNum w:abstractNumId="0" w15:restartNumberingAfterBreak="0">
+    <w:nsid w:val="42532F15"/>
+    <w:multiLevelType w:val="hybridMultilevel"/>
+    <w:tmpl w:val="C654FF4C"/>
+    <w:lvl w:ilvl="0" w:tplc="BEE269D0">
+      <w:start w:val="1"/>
+      <w:numFmt w:val="bullet"/>
+      <w:lvlText w:val=""/>
+      <w:lvlJc w:val="left"/>
+      <w:pPr>
+        <w:ind w:left="720" w:hanging="360"/>
+      </w:pPr>
+      <w:rPr>
+        <w:rFonts w:ascii="Symbol" w:hAnsi="Symbol" w:hint="default"/>
+      </w:rPr>
+    </w:lvl>
+    <w:lvl w:ilvl="1" w:tplc="D99813EA" w:tentative="1">
+      <w:start w:val="1"/>
+      <w:numFmt w:val="bullet"/>
+      <w:lvlText w:val="o"/>
+      <w:lvlJc w:val="left"/>
+      <w:pPr>
+        <w:ind w:left="1440" w:hanging="360"/>
+      </w:pPr>
+      <w:rPr>
+        <w:rFonts w:ascii="Courier New" w:hAnsi="Courier New" w:cs="Courier New" w:hint="default"/>
+      </w:rPr>
+    </w:lvl>
+    <w:lvl w:ilvl="2" w:tplc="46D0EA90" w:tentative="1">
+      <w:start w:val="1"/>
+      <w:numFmt w:val="bullet"/>
+      <w:lvlText w:val=""/>
+      <w:lvlJc w:val="left"/>
+      <w:pPr>
+        <w:ind w:left="2160" w:hanging="360"/>
+      </w:pPr>
+      <w:rPr>
+        <w:rFonts w:ascii="Wingdings" w:hAnsi="Wingdings" w:hint="default"/>
+      </w:rPr>
+    </w:lvl>
+    <w:lvl w:ilvl="3" w:tplc="4BCC557E" w:tentative="1">
+      <w:start w:val="1"/>
+      <w:numFmt w:val="bullet"/>
+      <w:lvlText w:val=""/>
+      <w:lvlJc w:val="left"/>
+      <w:pPr>
+        <w:ind w:left="2880" w:hanging="360"/>
+      </w:pPr>
+      <w:rPr>
+        <w:rFonts w:ascii="Symbol" w:hAnsi="Symbol" w:hint="default"/>
+      </w:rPr>
+    </w:lvl>
+    <w:lvl w:ilvl="4" w:tplc="1F1E33CC" w:tentative="1">
+      <w:start w:val="1"/>
+      <w:numFmt w:val="bullet"/>
+      <w:lvlText w:val="o"/>
+      <w:lvlJc w:val="left"/>
+      <w:pPr>
+        <w:ind w:left="3600" w:hanging="360"/>
+      </w:pPr>
+      <w:rPr>
+        <w:rFonts w:ascii="Courier New" w:hAnsi="Courier New" w:cs="Courier New" w:hint="default"/>
+      </w:rPr>
+    </w:lvl>
+    <w:lvl w:ilvl="5" w:tplc="80BC2DA0" w:tentative="1">
+      <w:start w:val="1"/>
+      <w:numFmt w:val="bullet"/>
+      <w:lvlText w:val=""/>
+      <w:lvlJc w:val="left"/>
+      <w:pPr>
+        <w:ind w:left="4320" w:hanging="360"/>
+      </w:pPr>
+      <w:rPr>
+        <w:rFonts w:ascii="Wingdings" w:hAnsi="Wingdings" w:hint="default"/>
+      </w:rPr>
+    </w:lvl>
+    <w:lvl w:ilvl="6" w:tplc="BFCA1A0E" w:tentative="1">
+      <w:start w:val="1"/>
+      <w:numFmt w:val="bullet"/>
+      <w:lvlText w:val=""/>
+      <w:lvlJc w:val="left"/>
+      <w:pPr>
+        <w:ind w:left="5040" w:hanging="360"/>
+      </w:pPr>
+      <w:rPr>
+        <w:rFonts w:ascii="Symbol" w:hAnsi="Symbol" w:hint="default"/>
+      </w:rPr>
+    </w:lvl>
+    <w:lvl w:ilvl="7" w:tplc="EB1AFD64" w:tentative="1">
+      <w:start w:val="1"/>
+      <w:numFmt w:val="bullet"/>
+      <w:lvlText w:val="o"/>
+      <w:lvlJc w:val="left"/>
+      <w:pPr>
+        <w:ind w:left="5760" w:hanging="360"/>
+      </w:pPr>
+      <w:rPr>
+        <w:rFonts w:ascii="Courier New" w:hAnsi="Courier New" w:cs="Courier New" w:hint="default"/>
+      </w:rPr>
+    </w:lvl>
+    <w:lvl w:ilvl="8" w:tplc="6E3ED8DE" w:tentative="1">
+      <w:start w:val="1"/>
+      <w:numFmt w:val="bullet"/>
+      <w:lvlText w:val=""/>
+      <w:lvlJc w:val="left"/>
+      <w:pPr>
+        <w:ind w:left="6480" w:hanging="360"/>
+      </w:pPr>
+      <w:rPr>
+        <w:rFonts w:ascii="Wingdings" w:hAnsi="Wingdings" w:hint="default"/>
+      </w:rPr>
+    </w:lvl>
+  </w:abstractNum>
+  <w:num w:numId="1">
+    <w:abstractNumId w:val="0"/>
+  </w:num>
+</w:numbering>
+</file>
+
 <file path=word/people.xml><?xml version="1.0" encoding="utf-8"?>
-<w15:people xmlns:wpc="http://schemas.microsoft.com/office/word/2010/wordprocessingCanvas" xmlns:cx="http://schemas.microsoft.com/office/drawing/2014/chartex" xmlns:cx1="http://schemas.microsoft.com/office/drawing/2015/9/8/chartex" xmlns:cx2="http://schemas.microsoft.com/office/drawing/2015/10/21/chartex" xmlns:mc="http://schemas.openxmlformats.org/markup-compatibility/2006" xmlns:o="urn:schemas-microsoft-com:office:office" xmlns:r="http://schemas.openxmlformats.org/officeDocument/2006/relationships" xmlns:m="http://schemas.openxmlformats.org/officeDocument/2006/math" xmlns:v="urn:schemas-microsoft-com:vml" xmlns:wp14="http://schemas.microsoft.com/office/word/2010/wordprocessingDrawing" xmlns:wp="http://schemas.openxmlformats.org/drawingml/2006/wordprocessingDrawing" xmlns:w10="urn:schemas-microsoft-com:office:word" xmlns:w="http://schemas.openxmlformats.org/wordprocessingml/2006/main" xmlns:w14="http://schemas.microsoft.com/office/word/2010/wordml" xmlns:w15="http://schemas.microsoft.com/office/word/2012/wordml" xmlns:w16se="http://schemas.microsoft.com/office/word/2015/wordml/symex" xmlns:wpg="http://schemas.microsoft.com/office/word/2010/wordprocessingGroup" xmlns:wpi="http://schemas.microsoft.com/office/word/2010/wordprocessingInk" xmlns:wne="http://schemas.microsoft.com/office/word/2006/wordml" xmlns:wps="http://schemas.microsoft.com/office/word/2010/wordprocessingShape" mc:Ignorable="w14 w15 w16se wp14">
-  <w15:person w15:author="Zeeshan Shafqat">
-    <w15:presenceInfo w15:providerId="Windows Live" w15:userId="e01187ab4b288c23"/>
+<w15:people xmlns:wpc="http://schemas.microsoft.com/office/word/2010/wordprocessingCanvas" xmlns:cx="http://schemas.microsoft.com/office/drawing/2014/chartex" xmlns:cx1="http://schemas.microsoft.com/office/drawing/2015/9/8/chartex" xmlns:cx2="http://schemas.microsoft.com/office/drawing/2015/10/21/chartex" xmlns:cx3="http://schemas.microsoft.com/office/drawing/2016/5/9/chartex" xmlns:cx4="http://schemas.microsoft.com/office/drawing/2016/5/10/chartex" xmlns:cx5="http://schemas.microsoft.com/office/drawing/2016/5/11/chartex" xmlns:cx6="http://schemas.microsoft.com/office/drawing/2016/5/12/chartex" xmlns:cx7="http://schemas.microsoft.com/office/drawing/2016/5/13/chartex" xmlns:cx8="http://schemas.microsoft.com/office/drawing/2016/5/14/chartex" xmlns:mc="http://schemas.openxmlformats.org/markup-compatibility/2006" xmlns:aink="http://schemas.microsoft.com/office/drawing/2016/ink" xmlns:am3d="http://schemas.microsoft.com/office/drawing/2017/model3d" xmlns:o="urn:schemas-microsoft-com:office:office" xmlns:r="http://schemas.openxmlformats.org/officeDocument/2006/relationships" xmlns:m="http://schemas.openxmlformats.org/officeDocument/2006/math" xmlns:v="urn:schemas-microsoft-com:vml" xmlns:wp14="http://schemas.microsoft.com/office/word/2010/wordprocessingDrawing" xmlns:wp="http://schemas.openxmlformats.org/drawingml/2006/wordprocessingDrawing" xmlns:w10="urn:schemas-microsoft-com:office:word" xmlns:w="http://schemas.openxmlformats.org/wordprocessingml/2006/main" xmlns:w14="http://schemas.microsoft.com/office/word/2010/wordml" xmlns:w15="http://schemas.microsoft.com/office/word/2012/wordml" xmlns:w16cex="http://schemas.microsoft.com/office/word/2018/wordml/cex" xmlns:w16cid="http://schemas.microsoft.com/office/word/2016/wordml/cid" xmlns:w16="http://schemas.microsoft.com/office/word/2018/wordml" xmlns:w16sdtdh="http://schemas.microsoft.com/office/word/2020/wordml/sdtdatahash" xmlns:w16se="http://schemas.microsoft.com/office/word/2015/wordml/symex" xmlns:wpg="http://schemas.microsoft.com/office/word/2010/wordprocessingGroup" xmlns:wpi="http://schemas.microsoft.com/office/word/2010/wordprocessingInk" xmlns:wne="http://schemas.microsoft.com/office/word/2006/wordml" xmlns:wps="http://schemas.microsoft.com/office/word/2010/wordprocessingShape" mc:Ignorable="w14 w15 w16se w16cid w16 w16cex w16sdtdh wp14">
+  <w15:person w15:author="Вячеслав Дерюшев">
+    <w15:presenceInfo w15:providerId="Windows Live" w15:userId="2453de71f1882aeb"/>
   </w15:person>
 </w15:people>
 </file>
 
 <file path=word/styles.xml><?xml version="1.0" encoding="utf-8"?>
-<w:styles xmlns:mc="http://schemas.openxmlformats.org/markup-compatibility/2006" xmlns:r="http://schemas.openxmlformats.org/officeDocument/2006/relationships" xmlns:w="http://schemas.openxmlformats.org/wordprocessingml/2006/main" xmlns:w14="http://schemas.microsoft.com/office/word/2010/wordml" xmlns:w15="http://schemas.microsoft.com/office/word/2012/wordml" xmlns:w16se="http://schemas.microsoft.com/office/word/2015/wordml/symex" mc:Ignorable="w14 w15 w16se">
+<w:styles xmlns:mc="http://schemas.openxmlformats.org/markup-compatibility/2006" xmlns:r="http://schemas.openxmlformats.org/officeDocument/2006/relationships" xmlns:w="http://schemas.openxmlformats.org/wordprocessingml/2006/main" xmlns:w14="http://schemas.microsoft.com/office/word/2010/wordml" xmlns:w15="http://schemas.microsoft.com/office/word/2012/wordml" xmlns:w16cex="http://schemas.microsoft.com/office/word/2018/wordml/cex" xmlns:w16cid="http://schemas.microsoft.com/office/word/2016/wordml/cid" xmlns:w16="http://schemas.microsoft.com/office/word/2018/wordml" xmlns:w16sdtdh="http://schemas.microsoft.com/office/word/2020/wordml/sdtdatahash" xmlns:w16se="http://schemas.microsoft.com/office/word/2015/wordml/symex" mc:Ignorable="w14 w15 w16se w16cid w16 w16cex w16sdtdh">
   <w:docDefaults>
     <w:rPrDefault>
       <w:rPr>
-        <w:rFonts w:asciiTheme="minorHAnsi" w:eastAsiaTheme="minorHAnsi" w:hAnsiTheme="minorHAnsi" w:cstheme="minorBidi"/>
+        <w:rFonts w:asciiTheme="minorHAnsi" w:eastAsiaTheme="minorEastAsia" w:hAnsiTheme="minorHAnsi" w:cstheme="minorBidi"/>
         <w:sz w:val="22"/>
         <w:szCs w:val="22"/>
-        <w:lang w:val="en-US" w:eastAsia="en-US" w:bidi="ar-SA"/>
+        <w:lang w:val="ru-RU" w:eastAsia="en-US" w:bidi="ar-SA"/>
       </w:rPr>
     </w:rPrDefault>
     <w:pPrDefault>
@@ -60,7 +534,7 @@
       </w:pPr>
     </w:pPrDefault>
   </w:docDefaults>
-  <w:latentStyles w:defLockedState="0" w:defUIPriority="99" w:defSemiHidden="0" w:defUnhideWhenUsed="0" w:defQFormat="0" w:count="372">
+  <w:latentStyles w:defLockedState="0" w:defUIPriority="99" w:defSemiHidden="0" w:defUnhideWhenUsed="0" w:defQFormat="0" w:count="376">
     <w:lsdException w:name="Normal" w:uiPriority="0" w:qFormat="1"/>
     <w:lsdException w:name="heading 1" w:uiPriority="9" w:qFormat="1"/>
     <w:lsdException w:name="heading 2" w:semiHidden="1" w:uiPriority="9" w:unhideWhenUsed="1" w:qFormat="1"/>
@@ -433,10 +907,17 @@
     <w:lsdException w:name="List Table 6 Colorful Accent 6" w:uiPriority="51"/>
     <w:lsdException w:name="List Table 7 Colorful Accent 6" w:uiPriority="52"/>
     <w:lsdException w:name="Mention" w:semiHidden="1" w:unhideWhenUsed="1"/>
+    <w:lsdException w:name="Smart Hyperlink" w:semiHidden="1" w:unhideWhenUsed="1"/>
+    <w:lsdException w:name="Hashtag" w:semiHidden="1" w:unhideWhenUsed="1"/>
+    <w:lsdException w:name="Unresolved Mention" w:semiHidden="1" w:unhideWhenUsed="1"/>
+    <w:lsdException w:name="Smart Link" w:semiHidden="1" w:unhideWhenUsed="1"/>
   </w:latentStyles>
   <w:style w:type="paragraph" w:default="1" w:styleId="Normal">
     <w:name w:val="Normal"/>
     <w:qFormat/>
+    <w:rPr>
+      <w:rFonts w:ascii="Arial" w:eastAsia="Arial" w:hAnsi="Arial" w:cs="Arial"/>
+    </w:rPr>
   </w:style>
   <w:style w:type="character" w:default="1" w:styleId="DefaultParagraphFont">
     <w:name w:val="Default Paragraph Font"/>
@@ -465,24 +946,16 @@
     <w:semiHidden/>
     <w:unhideWhenUsed/>
   </w:style>
-  <w:style w:type="table" w:styleId="TableGrid">
-    <w:name w:val="Table Grid"/>
-    <w:basedOn w:val="TableNormal"/>
-    <w:uiPriority w:val="39"/>
-    <w:rsid w:val="002930BF"/>
+  <w:style w:type="paragraph" w:styleId="ListParagraph">
+    <w:name w:val="List Paragraph"/>
+    <w:basedOn w:val="Normal"/>
+    <w:uiPriority w:val="34"/>
+    <w:qFormat/>
+    <w:rsid w:val="0059249B"/>
     <w:pPr>
-      <w:spacing w:after="0" w:line="240" w:lineRule="auto"/>
+      <w:ind w:left="720"/>
+      <w:contextualSpacing/>
     </w:pPr>
-    <w:tblPr>
-      <w:tblBorders>
-        <w:top w:val="single" w:sz="4" w:space="0" w:color="auto"/>
-        <w:left w:val="single" w:sz="4" w:space="0" w:color="auto"/>
-        <w:bottom w:val="single" w:sz="4" w:space="0" w:color="auto"/>
-        <w:right w:val="single" w:sz="4" w:space="0" w:color="auto"/>
-        <w:insideH w:val="single" w:sz="4" w:space="0" w:color="auto"/>
-        <w:insideV w:val="single" w:sz="4" w:space="0" w:color="auto"/>
-      </w:tblBorders>
-    </w:tblPr>
   </w:style>
   <w:style w:type="character" w:styleId="CommentReference">
     <w:name w:val="annotation reference"/>
@@ -490,7 +963,7 @@
     <w:uiPriority w:val="99"/>
     <w:semiHidden/>
     <w:unhideWhenUsed/>
-    <w:rsid w:val="00CD37DF"/>
+    <w:rsid w:val="0059249B"/>
     <w:rPr>
       <w:sz w:val="16"/>
       <w:szCs w:val="16"/>
@@ -503,7 +976,7 @@
     <w:uiPriority w:val="99"/>
     <w:semiHidden/>
     <w:unhideWhenUsed/>
-    <w:rsid w:val="00CD37DF"/>
+    <w:rsid w:val="0059249B"/>
     <w:pPr>
       <w:spacing w:line="240" w:lineRule="auto"/>
     </w:pPr>
@@ -518,7 +991,7 @@
     <w:link w:val="CommentText"/>
     <w:uiPriority w:val="99"/>
     <w:semiHidden/>
-    <w:rsid w:val="00CD37DF"/>
+    <w:rsid w:val="0059249B"/>
     <w:rPr>
       <w:sz w:val="20"/>
       <w:szCs w:val="20"/>
@@ -532,7 +1005,7 @@
     <w:uiPriority w:val="99"/>
     <w:semiHidden/>
     <w:unhideWhenUsed/>
-    <w:rsid w:val="00CD37DF"/>
+    <w:rsid w:val="0059249B"/>
     <w:rPr>
       <w:b/>
       <w:bCs/>
@@ -544,7 +1017,7 @@
     <w:link w:val="CommentSubject"/>
     <w:uiPriority w:val="99"/>
     <w:semiHidden/>
-    <w:rsid w:val="00CD37DF"/>
+    <w:rsid w:val="0059249B"/>
     <w:rPr>
       <w:b/>
       <w:bCs/>
@@ -559,7 +1032,7 @@
     <w:uiPriority w:val="99"/>
     <w:semiHidden/>
     <w:unhideWhenUsed/>
-    <w:rsid w:val="00CD37DF"/>
+    <w:rsid w:val="0059249B"/>
     <w:pPr>
       <w:spacing w:after="0" w:line="240" w:lineRule="auto"/>
     </w:pPr>
@@ -575,20 +1048,70 @@
     <w:link w:val="BalloonText"/>
     <w:uiPriority w:val="99"/>
     <w:semiHidden/>
-    <w:rsid w:val="00CD37DF"/>
+    <w:rsid w:val="0059249B"/>
     <w:rPr>
       <w:rFonts w:ascii="Segoe UI" w:hAnsi="Segoe UI" w:cs="Segoe UI"/>
       <w:sz w:val="18"/>
       <w:szCs w:val="18"/>
     </w:rPr>
   </w:style>
+  <w:style w:type="paragraph" w:styleId="Header">
+    <w:name w:val="header"/>
+    <w:basedOn w:val="Normal"/>
+    <w:link w:val="HeaderChar"/>
+    <w:uiPriority w:val="99"/>
+    <w:unhideWhenUsed/>
+    <w:rsid w:val="00495CE0"/>
+    <w:pPr>
+      <w:tabs>
+        <w:tab w:val="center" w:pos="4680"/>
+        <w:tab w:val="right" w:pos="9360"/>
+      </w:tabs>
+      <w:spacing w:after="0" w:line="240" w:lineRule="auto"/>
+    </w:pPr>
+  </w:style>
+  <w:style w:type="character" w:customStyle="1" w:styleId="HeaderChar">
+    <w:name w:val="Header Char"/>
+    <w:basedOn w:val="DefaultParagraphFont"/>
+    <w:link w:val="Header"/>
+    <w:uiPriority w:val="99"/>
+    <w:rsid w:val="00495CE0"/>
+    <w:rPr>
+      <w:rFonts w:ascii="Arial" w:eastAsia="Arial" w:hAnsi="Arial" w:cs="Arial"/>
+    </w:rPr>
+  </w:style>
+  <w:style w:type="paragraph" w:styleId="Footer">
+    <w:name w:val="footer"/>
+    <w:basedOn w:val="Normal"/>
+    <w:link w:val="FooterChar"/>
+    <w:uiPriority w:val="99"/>
+    <w:unhideWhenUsed/>
+    <w:rsid w:val="00495CE0"/>
+    <w:pPr>
+      <w:tabs>
+        <w:tab w:val="center" w:pos="4680"/>
+        <w:tab w:val="right" w:pos="9360"/>
+      </w:tabs>
+      <w:spacing w:after="0" w:line="240" w:lineRule="auto"/>
+    </w:pPr>
+  </w:style>
+  <w:style w:type="character" w:customStyle="1" w:styleId="FooterChar">
+    <w:name w:val="Footer Char"/>
+    <w:basedOn w:val="DefaultParagraphFont"/>
+    <w:link w:val="Footer"/>
+    <w:uiPriority w:val="99"/>
+    <w:rsid w:val="00495CE0"/>
+    <w:rPr>
+      <w:rFonts w:ascii="Arial" w:eastAsia="Arial" w:hAnsi="Arial" w:cs="Arial"/>
+    </w:rPr>
+  </w:style>
 </w:styles>
 </file>
 
 <file path=word/theme/theme1.xml><?xml version="1.0" encoding="utf-8"?>
-<a:theme xmlns:a="http://schemas.openxmlformats.org/drawingml/2006/main" name="Office Theme">
+<a:theme xmlns:a="http://schemas.openxmlformats.org/drawingml/2006/main" name="Тема Office">
   <a:themeElements>
-    <a:clrScheme name="Office">
+    <a:clrScheme name="Стандартная">
       <a:dk1>
         <a:sysClr val="windowText" lastClr="000000"/>
       </a:dk1>
@@ -626,7 +1149,7 @@
         <a:srgbClr val="954F72"/>
       </a:folHlink>
     </a:clrScheme>
-    <a:fontScheme name="Office">
+    <a:fontScheme name="Стандартная">
       <a:majorFont>
         <a:latin typeface="Calibri Light" panose="020F0302020204030204"/>
         <a:ea typeface=""/>
@@ -661,23 +1184,6 @@
         <a:font script="Viet" typeface="Times New Roman"/>
         <a:font script="Uigh" typeface="Microsoft Uighur"/>
         <a:font script="Geor" typeface="Sylfaen"/>
-        <a:font script="Armn" typeface="Arial"/>
-        <a:font script="Bugi" typeface="Leelawadee UI"/>
-        <a:font script="Bopo" typeface="Microsoft JhengHei"/>
-        <a:font script="Java" typeface="Javanese Text"/>
-        <a:font script="Lisu" typeface="Segoe UI"/>
-        <a:font script="Mymr" typeface="Myanmar Text"/>
-        <a:font script="Nkoo" typeface="Ebrima"/>
-        <a:font script="Olck" typeface="Nirmala UI"/>
-        <a:font script="Osma" typeface="Ebrima"/>
-        <a:font script="Phag" typeface="Phagspa"/>
-        <a:font script="Syrn" typeface="Estrangelo Edessa"/>
-        <a:font script="Syrj" typeface="Estrangelo Edessa"/>
-        <a:font script="Syre" typeface="Estrangelo Edessa"/>
-        <a:font script="Sora" typeface="Nirmala UI"/>
-        <a:font script="Tale" typeface="Microsoft Tai Le"/>
-        <a:font script="Talu" typeface="Microsoft New Tai Lue"/>
-        <a:font script="Tfng" typeface="Ebrima"/>
       </a:majorFont>
       <a:minorFont>
         <a:latin typeface="Calibri" panose="020F0502020204030204"/>
@@ -713,26 +1219,9 @@
         <a:font script="Viet" typeface="Arial"/>
         <a:font script="Uigh" typeface="Microsoft Uighur"/>
         <a:font script="Geor" typeface="Sylfaen"/>
-        <a:font script="Armn" typeface="Arial"/>
-        <a:font script="Bugi" typeface="Leelawadee UI"/>
-        <a:font script="Bopo" typeface="Microsoft JhengHei"/>
-        <a:font script="Java" typeface="Javanese Text"/>
-        <a:font script="Lisu" typeface="Segoe UI"/>
-        <a:font script="Mymr" typeface="Myanmar Text"/>
-        <a:font script="Nkoo" typeface="Ebrima"/>
-        <a:font script="Olck" typeface="Nirmala UI"/>
-        <a:font script="Osma" typeface="Ebrima"/>
-        <a:font script="Phag" typeface="Phagspa"/>
-        <a:font script="Syrn" typeface="Estrangelo Edessa"/>
-        <a:font script="Syrj" typeface="Estrangelo Edessa"/>
-        <a:font script="Syre" typeface="Estrangelo Edessa"/>
-        <a:font script="Sora" typeface="Nirmala UI"/>
-        <a:font script="Tale" typeface="Microsoft Tai Le"/>
-        <a:font script="Talu" typeface="Microsoft New Tai Lue"/>
-        <a:font script="Tfng" typeface="Ebrima"/>
       </a:minorFont>
     </a:fontScheme>
-    <a:fmtScheme name="Office">
+    <a:fmtScheme name="Стандартная">
       <a:fillStyleLst>
         <a:solidFill>
           <a:schemeClr val="phClr"/>
@@ -878,4 +1367,16 @@
     </a:ext>
   </a:extLst>
 </a:theme>
+</file>
+
+<file path=customXml/item1.xml><?xml version="1.0" encoding="utf-8"?>
+<b:Sources xmlns:b="http://schemas.openxmlformats.org/officeDocument/2006/bibliography" xmlns="http://schemas.openxmlformats.org/officeDocument/2006/bibliography" SelectedStyle="\APASixthEditionOfficeOnline.xsl" StyleName="APA" Version="6"/>
+</file>
+
+<file path=customXml/itemProps1.xml><?xml version="1.0" encoding="utf-8"?>
+<ds:datastoreItem xmlns:ds="http://schemas.openxmlformats.org/officeDocument/2006/customXml" ds:itemID="{E91D70B0-1ED5-4B4E-B99C-EAFCF88458FE}">
+  <ds:schemaRefs>
+    <ds:schemaRef ds:uri="http://schemas.openxmlformats.org/officeDocument/2006/bibliography"/>
+  </ds:schemaRefs>
+</ds:datastoreItem>
 </file>
</xml_diff>